<commit_message>
feat: two-step research/generate flow, ReviewModal, invite flow, profile dedup, Tavily news, context.md update
- ProfileForm.jsx: two-step flow (research → ReviewModal → generate)
- ReviewModal.jsx: new component for reviewing Claude data before generation
- ProfileHistory.jsx: uses two-step flow for regeneration, refreshes table
- vendor.js: profile dedup rules (skip/insert/replace based on cacheUsed)
- newsService.js: Tavily integration for real news URLs
- claudeService.js: switched to claude-3-haiku, improved error propagation
- word_generator.py: updated template handling, deal_description removed
- SetPassword/invite flow via RootRoute IIFE in App.jsx
- context.md: comprehensive project documentation update
- schema.sql: updated database schema
</commit_message>
<xml_diff>
--- a/python-microservice/templates/TEMPLATE 2026 GWFMOA_(Client)_(Vendor)_(mo,yr).docx
+++ b/python-microservice/templates/TEMPLATE 2026 GWFMOA_(Client)_(Vendor)_(mo,yr).docx
@@ -671,44 +671,11 @@
           <w:p>
             <w:pPr>
               <w:pStyle w:val="ListParagraph"/>
-              <w:numPr>
-                <w:ilvl w:val="0"/>
-                <w:numId w:val="4"/>
-              </w:numPr>
-              <w:ind w:left="76" w:hanging="180"/>
-              <w:rPr>
-                <w:rFonts w:ascii="Aptos Display" w:hAnsi="Aptos Display"/>
-              </w:rPr>
-            </w:pPr>
-            <w:hyperlink r:id="rId7" w:history="1">
-              <w:r>
-                <w:rPr>
-                  <w:rStyle w:val="Hyperlink"/>
-                </w:rPr>
-                <w:t>Stuff</w:t>
-              </w:r>
-            </w:hyperlink>
-          </w:p>
-          <w:p>
-            <w:pPr>
-              <w:pStyle w:val="ListParagraph"/>
-              <w:numPr>
-                <w:ilvl w:val="0"/>
-                <w:numId w:val="4"/>
-              </w:numPr>
-              <w:ind w:left="76" w:hanging="180"/>
-              <w:rPr>
-                <w:rFonts w:ascii="Aptos Display" w:hAnsi="Aptos Display"/>
-              </w:rPr>
-            </w:pPr>
-            <w:hyperlink r:id="rId8" w:history="1">
-              <w:r>
-                <w:rPr>
-                  <w:rStyle w:val="Hyperlink"/>
-                </w:rPr>
-                <w:t>Stuff2</w:t>
-              </w:r>
-            </w:hyperlink>
+              <w:ind w:left="76"/>
+              <w:rPr>
+                <w:rFonts w:ascii="Aptos Display" w:hAnsi="Aptos Display"/>
+              </w:rPr>
+            </w:pPr>
           </w:p>
         </w:tc>
       </w:tr>
@@ -889,8 +856,8 @@
       <w:proofErr w:type="spellEnd"/>
     </w:p>
     <w:sectPr>
-      <w:headerReference w:type="default" r:id="rId9"/>
-      <w:footerReference w:type="default" r:id="rId10"/>
+      <w:headerReference w:type="default" r:id="rId7"/>
+      <w:footerReference w:type="default" r:id="rId8"/>
       <w:pgSz w:w="12240" w:h="15840"/>
       <w:pgMar w:top="1440" w:right="900" w:bottom="1440" w:left="1080" w:header="720" w:footer="720" w:gutter="0"/>
       <w:cols w:space="720"/>

</xml_diff>

<commit_message>
chore: update Word template
</commit_message>
<xml_diff>
--- a/python-microservice/templates/TEMPLATE 2026 GWFMOA_(Client)_(Vendor)_(mo,yr).docx
+++ b/python-microservice/templates/TEMPLATE 2026 GWFMOA_(Client)_(Vendor)_(mo,yr).docx
@@ -671,7 +671,7 @@
           <w:p>
             <w:pPr>
               <w:pStyle w:val="ListParagraph"/>
-              <w:ind w:left="76"/>
+              <w:ind w:left="796"/>
               <w:rPr>
                 <w:rFonts w:ascii="Aptos Display" w:hAnsi="Aptos Display"/>
               </w:rPr>
@@ -1303,6 +1303,119 @@
     </w:lvl>
   </w:abstractNum>
   <w:abstractNum w:abstractNumId="1" w15:restartNumberingAfterBreak="0">
+    <w:nsid w:val="24354785"/>
+    <w:multiLevelType w:val="hybridMultilevel"/>
+    <w:tmpl w:val="D5A820FA"/>
+    <w:lvl w:ilvl="0" w:tplc="04090001">
+      <w:start w:val="1"/>
+      <w:numFmt w:val="bullet"/>
+      <w:lvlText w:val=""/>
+      <w:lvlJc w:val="left"/>
+      <w:pPr>
+        <w:ind w:left="796" w:hanging="360"/>
+      </w:pPr>
+      <w:rPr>
+        <w:rFonts w:ascii="Symbol" w:hAnsi="Symbol" w:hint="default"/>
+      </w:rPr>
+    </w:lvl>
+    <w:lvl w:ilvl="1" w:tplc="04090003" w:tentative="1">
+      <w:start w:val="1"/>
+      <w:numFmt w:val="bullet"/>
+      <w:lvlText w:val="o"/>
+      <w:lvlJc w:val="left"/>
+      <w:pPr>
+        <w:ind w:left="1516" w:hanging="360"/>
+      </w:pPr>
+      <w:rPr>
+        <w:rFonts w:ascii="Courier New" w:hAnsi="Courier New" w:cs="Courier New" w:hint="default"/>
+      </w:rPr>
+    </w:lvl>
+    <w:lvl w:ilvl="2" w:tplc="04090005" w:tentative="1">
+      <w:start w:val="1"/>
+      <w:numFmt w:val="bullet"/>
+      <w:lvlText w:val=""/>
+      <w:lvlJc w:val="left"/>
+      <w:pPr>
+        <w:ind w:left="2236" w:hanging="360"/>
+      </w:pPr>
+      <w:rPr>
+        <w:rFonts w:ascii="Wingdings" w:hAnsi="Wingdings" w:hint="default"/>
+      </w:rPr>
+    </w:lvl>
+    <w:lvl w:ilvl="3" w:tplc="04090001" w:tentative="1">
+      <w:start w:val="1"/>
+      <w:numFmt w:val="bullet"/>
+      <w:lvlText w:val=""/>
+      <w:lvlJc w:val="left"/>
+      <w:pPr>
+        <w:ind w:left="2956" w:hanging="360"/>
+      </w:pPr>
+      <w:rPr>
+        <w:rFonts w:ascii="Symbol" w:hAnsi="Symbol" w:hint="default"/>
+      </w:rPr>
+    </w:lvl>
+    <w:lvl w:ilvl="4" w:tplc="04090003" w:tentative="1">
+      <w:start w:val="1"/>
+      <w:numFmt w:val="bullet"/>
+      <w:lvlText w:val="o"/>
+      <w:lvlJc w:val="left"/>
+      <w:pPr>
+        <w:ind w:left="3676" w:hanging="360"/>
+      </w:pPr>
+      <w:rPr>
+        <w:rFonts w:ascii="Courier New" w:hAnsi="Courier New" w:cs="Courier New" w:hint="default"/>
+      </w:rPr>
+    </w:lvl>
+    <w:lvl w:ilvl="5" w:tplc="04090005" w:tentative="1">
+      <w:start w:val="1"/>
+      <w:numFmt w:val="bullet"/>
+      <w:lvlText w:val=""/>
+      <w:lvlJc w:val="left"/>
+      <w:pPr>
+        <w:ind w:left="4396" w:hanging="360"/>
+      </w:pPr>
+      <w:rPr>
+        <w:rFonts w:ascii="Wingdings" w:hAnsi="Wingdings" w:hint="default"/>
+      </w:rPr>
+    </w:lvl>
+    <w:lvl w:ilvl="6" w:tplc="04090001" w:tentative="1">
+      <w:start w:val="1"/>
+      <w:numFmt w:val="bullet"/>
+      <w:lvlText w:val=""/>
+      <w:lvlJc w:val="left"/>
+      <w:pPr>
+        <w:ind w:left="5116" w:hanging="360"/>
+      </w:pPr>
+      <w:rPr>
+        <w:rFonts w:ascii="Symbol" w:hAnsi="Symbol" w:hint="default"/>
+      </w:rPr>
+    </w:lvl>
+    <w:lvl w:ilvl="7" w:tplc="04090003" w:tentative="1">
+      <w:start w:val="1"/>
+      <w:numFmt w:val="bullet"/>
+      <w:lvlText w:val="o"/>
+      <w:lvlJc w:val="left"/>
+      <w:pPr>
+        <w:ind w:left="5836" w:hanging="360"/>
+      </w:pPr>
+      <w:rPr>
+        <w:rFonts w:ascii="Courier New" w:hAnsi="Courier New" w:cs="Courier New" w:hint="default"/>
+      </w:rPr>
+    </w:lvl>
+    <w:lvl w:ilvl="8" w:tplc="04090005" w:tentative="1">
+      <w:start w:val="1"/>
+      <w:numFmt w:val="bullet"/>
+      <w:lvlText w:val=""/>
+      <w:lvlJc w:val="left"/>
+      <w:pPr>
+        <w:ind w:left="6556" w:hanging="360"/>
+      </w:pPr>
+      <w:rPr>
+        <w:rFonts w:ascii="Wingdings" w:hAnsi="Wingdings" w:hint="default"/>
+      </w:rPr>
+    </w:lvl>
+  </w:abstractNum>
+  <w:abstractNum w:abstractNumId="2" w15:restartNumberingAfterBreak="0">
     <w:nsid w:val="28CD0207"/>
     <w:multiLevelType w:val="hybridMultilevel"/>
     <w:tmpl w:val="E1ECB374"/>
@@ -1415,7 +1528,7 @@
       </w:rPr>
     </w:lvl>
   </w:abstractNum>
-  <w:abstractNum w:abstractNumId="2" w15:restartNumberingAfterBreak="0">
+  <w:abstractNum w:abstractNumId="3" w15:restartNumberingAfterBreak="0">
     <w:nsid w:val="47F30842"/>
     <w:multiLevelType w:val="hybridMultilevel"/>
     <w:tmpl w:val="138E77BE"/>
@@ -1528,7 +1641,7 @@
       </w:rPr>
     </w:lvl>
   </w:abstractNum>
-  <w:abstractNum w:abstractNumId="3" w15:restartNumberingAfterBreak="0">
+  <w:abstractNum w:abstractNumId="4" w15:restartNumberingAfterBreak="0">
     <w:nsid w:val="49896415"/>
     <w:multiLevelType w:val="hybridMultilevel"/>
     <w:tmpl w:val="5148BC40"/>
@@ -1640,7 +1753,7 @@
       </w:rPr>
     </w:lvl>
   </w:abstractNum>
-  <w:abstractNum w:abstractNumId="4" w15:restartNumberingAfterBreak="0">
+  <w:abstractNum w:abstractNumId="5" w15:restartNumberingAfterBreak="0">
     <w:nsid w:val="53D8540D"/>
     <w:multiLevelType w:val="hybridMultilevel"/>
     <w:tmpl w:val="FEE2CDC8"/>
@@ -1756,16 +1869,19 @@
     <w:abstractNumId w:val="0"/>
   </w:num>
   <w:num w:numId="2" w16cid:durableId="937832032">
+    <w:abstractNumId w:val="4"/>
+  </w:num>
+  <w:num w:numId="3" w16cid:durableId="147747548">
+    <w:abstractNumId w:val="2"/>
+  </w:num>
+  <w:num w:numId="4" w16cid:durableId="1685084077">
     <w:abstractNumId w:val="3"/>
   </w:num>
-  <w:num w:numId="3" w16cid:durableId="147747548">
+  <w:num w:numId="5" w16cid:durableId="1129973996">
+    <w:abstractNumId w:val="5"/>
+  </w:num>
+  <w:num w:numId="6" w16cid:durableId="184369170">
     <w:abstractNumId w:val="1"/>
-  </w:num>
-  <w:num w:numId="4" w16cid:durableId="1685084077">
-    <w:abstractNumId w:val="2"/>
-  </w:num>
-  <w:num w:numId="5" w16cid:durableId="1129973996">
-    <w:abstractNumId w:val="4"/>
   </w:num>
 </w:numbering>
 </file>

</xml_diff>